<commit_message>
changed font in last 3 lines of methodology
</commit_message>
<xml_diff>
--- a/ScientificPaper.docx
+++ b/ScientificPaper.docx
@@ -501,47 +501,7 @@
           <w:sz w:val="17"/>
           <w:szCs w:val="17"/>
         </w:rPr>
-        <w:t xml:space="preserve">Abstract—After booking a Cab, at the end of the ride one can make the transactions with either cash, card, UPI, E-wallet etc. Sometimes these methods are not hassle free. </w:t>
-      </w:r>
-      <w:r>
-        <w:rPr>
-          <w:rFonts w:ascii="Arial" w:eastAsia="Arial" w:hAnsi="Arial" w:cs="Arial"/>
-          <w:sz w:val="17"/>
-          <w:szCs w:val="17"/>
-        </w:rPr>
-        <w:t xml:space="preserve">Therefore, a new system has been proposed for transactions, where face scan method will be used. The system in the cab will calculate the fare based on the distance and then it will authenticate the riders face and transact via connected central database. </w:t>
-      </w:r>
-      <w:r>
-        <w:rPr>
-          <w:rFonts w:ascii="Arial" w:eastAsia="Arial" w:hAnsi="Arial" w:cs="Arial"/>
-          <w:sz w:val="17"/>
-          <w:szCs w:val="17"/>
-        </w:rPr>
-        <w:t>Face recognition begins with extracting the coordinates of features such as width of mouth; width of eyes, pupil, and compare the result with the measurements stored in the database and return the closest record (facial metrics). The main purpose of this r</w:t>
-      </w:r>
-      <w:r>
-        <w:rPr>
-          <w:rFonts w:ascii="Arial" w:eastAsia="Arial" w:hAnsi="Arial" w:cs="Arial"/>
-          <w:sz w:val="17"/>
-          <w:szCs w:val="17"/>
-        </w:rPr>
-        <w:t>esearch is to investigate different types of face recognition algorithms like Eigen face and Fisherface. The open CV provides these recognition algorithms. This is done by comparing the receiver operating characteristics curve to implement in the given Tra</w:t>
-      </w:r>
-      <w:r>
-        <w:rPr>
-          <w:rFonts w:ascii="Arial" w:eastAsia="Arial" w:hAnsi="Arial" w:cs="Arial"/>
-          <w:sz w:val="17"/>
-          <w:szCs w:val="17"/>
-        </w:rPr>
-        <w:t>nsaction using Facial Recognition. In addition, it is noted that Eigen Face delivers better results than Fisherface algorithms; Eigen face delivers between 70 to 80% accuracy between faces. [1] If the user’s input image matched with the trained dataset ima</w:t>
-      </w:r>
-      <w:r>
-        <w:rPr>
-          <w:rFonts w:ascii="Arial" w:eastAsia="Arial" w:hAnsi="Arial" w:cs="Arial"/>
-          <w:sz w:val="17"/>
-          <w:szCs w:val="17"/>
-        </w:rPr>
-        <w:t>ge then the User Profile and Transaction details gets loaded, and the subsequent trip details gets stored in the User Profile database. The database is connected to frame web server.</w:t>
+        <w:t>Abstract—After booking a Cab, at the end of the ride one can make the transactions with either cash, card, UPI, E-wallet etc. Sometimes these methods are not hassle free. Therefore, a new system has been proposed for transactions, where face scan method will be used. The system in the cab will calculate the fare based on the distance and then it will authenticate the riders face and transact via connected central database. Face recognition begins with extracting the coordinates of features such as width of mouth; width of eyes, pupil, and compare the result with the measurements stored in the database and return the closest record (facial metrics). The main purpose of this research is to investigate different types of face recognition algorithms like Eigen face and Fisherface. The open CV provides these recognition algorithms. This is done by comparing the receiver operating characteristics curve to implement in the given Transaction using Facial Recognition. In addition, it is noted that Eigen Face delivers better results than Fisherface algorithms; Eigen face delivers between 70 to 80% accuracy between faces. [1] If the user’s input image matched with the trained dataset image then the User Profile and Transaction details gets loaded, and the subsequent trip details gets stored in the User Profile database. The database is connected to frame web server.</w:t>
       </w:r>
     </w:p>
     <w:p>
@@ -611,31 +571,7 @@
           <w:sz w:val="17"/>
           <w:szCs w:val="17"/>
         </w:rPr>
-        <w:t>With the popularity in India of mobile payment platforms s</w:t>
-      </w:r>
-      <w:r>
-        <w:rPr>
-          <w:rFonts w:ascii="Arial" w:eastAsia="Arial" w:hAnsi="Arial" w:cs="Arial"/>
-          <w:sz w:val="17"/>
-          <w:szCs w:val="17"/>
-        </w:rPr>
-        <w:t>uch as Paytm and PhonePe, QR codes can be found almost anytime, anywhere in Indian daily life. From luxury shopping centers to street vendors, consumers can make payments easily by scanning a QR code with their smartphones. The awkwardness of forgetting yo</w:t>
-      </w:r>
-      <w:r>
-        <w:rPr>
-          <w:rFonts w:ascii="Arial" w:eastAsia="Arial" w:hAnsi="Arial" w:cs="Arial"/>
-          <w:sz w:val="17"/>
-          <w:szCs w:val="17"/>
-        </w:rPr>
-        <w:t xml:space="preserve">ur wallets at home no longer exists. As long as you have a mobile payment set up on your phone, you can virtually always go cashless in India. But, things are changing as we speak. QR codes are just a step in the evolution of mobile payment technology and </w:t>
-      </w:r>
-      <w:r>
-        <w:rPr>
-          <w:rFonts w:ascii="Arial" w:eastAsia="Arial" w:hAnsi="Arial" w:cs="Arial"/>
-          <w:sz w:val="17"/>
-          <w:szCs w:val="17"/>
-        </w:rPr>
-        <w:t xml:space="preserve">they may soon be a thing of the past. In fact, soon people in India may be able to forget about QR codes, and pay with virtually nothing but </w:t>
+        <w:t xml:space="preserve">With the popularity in India of mobile payment platforms such as Paytm and PhonePe, QR codes can be found almost anytime, anywhere in Indian daily life. From luxury shopping centers to street vendors, consumers can make payments easily by scanning a QR code with their smartphones. The awkwardness of forgetting your wallets at home no longer exists. As long as you have a mobile payment set up on your phone, you can virtually always go cashless in India. But, things are changing as we speak. QR codes are just a step in the evolution of mobile payment technology and they may soon be a thing of the past. In fact, soon people in India may be able to forget about QR codes, and pay with virtually nothing but </w:t>
       </w:r>
       <w:proofErr w:type="gramStart"/>
       <w:r>
@@ -653,15 +589,7 @@
           <w:sz w:val="17"/>
           <w:szCs w:val="17"/>
         </w:rPr>
-        <w:t xml:space="preserve">. This new payment method we are talking about is facial recognition, which we are planning to implement </w:t>
-      </w:r>
-      <w:r>
-        <w:rPr>
-          <w:rFonts w:ascii="Arial" w:eastAsia="Arial" w:hAnsi="Arial" w:cs="Arial"/>
-          <w:sz w:val="17"/>
-          <w:szCs w:val="17"/>
-        </w:rPr>
-        <w:t>in Cabs.</w:t>
+        <w:t>. This new payment method we are talking about is facial recognition, which we are planning to implement in Cabs.</w:t>
       </w:r>
     </w:p>
     <w:p>
@@ -783,23 +711,7 @@
           <w:sz w:val="17"/>
           <w:szCs w:val="17"/>
         </w:rPr>
-        <w:t>In computer technology image based on identical twin, face recognition technology is challenging task. Traditional facial recognition system exhibit</w:t>
-      </w:r>
-      <w:r>
-        <w:rPr>
-          <w:rFonts w:ascii="Arial" w:eastAsia="Arial" w:hAnsi="Arial" w:cs="Arial"/>
-          <w:sz w:val="17"/>
-          <w:szCs w:val="17"/>
-        </w:rPr>
-        <w:t xml:space="preserve"> poor performance in differentiating identical twins and similar person under practical conditions. Traditionally lot of manual experiments were performed to identify twins and also to recognize their features with differ-ence, and many more systems were e</w:t>
-      </w:r>
-      <w:r>
-        <w:rPr>
-          <w:rFonts w:ascii="Arial" w:eastAsia="Arial" w:hAnsi="Arial" w:cs="Arial"/>
-          <w:sz w:val="17"/>
-          <w:szCs w:val="17"/>
-        </w:rPr>
-        <w:t>xisted to show differences in twins by using finger prints, voice and iris as part of pattern recognition. In existing methods, many techniques are</w:t>
+        <w:t>In computer technology image based on identical twin, face recognition technology is challenging task. Traditional facial recognition system exhibit poor performance in differentiating identical twins and similar person under practical conditions. Traditionally lot of manual experiments were performed to identify twins and also to recognize their features with differ-ence, and many more systems were existed to show differences in twins by using finger prints, voice and iris as part of pattern recognition. In existing methods, many techniques are</w:t>
       </w:r>
     </w:p>
     <w:p>
@@ -870,25 +782,7 @@
           <w:sz w:val="17"/>
           <w:szCs w:val="17"/>
         </w:rPr>
-        <w:t xml:space="preserve"> for twin’s identification like finger print, voice and iris recognition. The process of fin</w:t>
-      </w:r>
-      <w:bookmarkStart w:id="0" w:name="_GoBack"/>
-      <w:bookmarkEnd w:id="0"/>
-      <w:r>
-        <w:rPr>
-          <w:rFonts w:ascii="Arial" w:eastAsia="Arial" w:hAnsi="Arial" w:cs="Arial"/>
-          <w:sz w:val="17"/>
-          <w:szCs w:val="17"/>
-        </w:rPr>
-        <w:t>ger pri</w:t>
-      </w:r>
-      <w:r>
-        <w:rPr>
-          <w:rFonts w:ascii="Arial" w:eastAsia="Arial" w:hAnsi="Arial" w:cs="Arial"/>
-          <w:sz w:val="17"/>
-          <w:szCs w:val="17"/>
-        </w:rPr>
-        <w:t>nt identification is used to identify unique person in industry or organizations. The method propose a scan image taken from the person and compare with database for identification. The iris recognition also similar method to finger prints identification.</w:t>
+        <w:t xml:space="preserve"> for twin’s identification like finger print, voice and iris recognition. The process of finger print identification is used to identify unique person in industry or organizations. The method propose a scan image taken from the person and compare with database for identification. The iris recognition also similar method to finger prints identification.</w:t>
       </w:r>
     </w:p>
     <w:p>
@@ -950,23 +844,7 @@
           <w:sz w:val="17"/>
           <w:szCs w:val="17"/>
         </w:rPr>
-        <w:t>The proposed system is expected to provide higher level of authentication (multifactor authentication) which will bring unauthorized access to the barest minimum. Before access will be</w:t>
-      </w:r>
-      <w:r>
-        <w:rPr>
-          <w:rFonts w:ascii="Arial" w:eastAsia="Arial" w:hAnsi="Arial" w:cs="Arial"/>
-          <w:sz w:val="17"/>
-          <w:szCs w:val="17"/>
-        </w:rPr>
-        <w:t xml:space="preserve"> granted, the user will have to take a facial photograph to have access to his/her account, the geometry of the face, distance of the eyes and the nose is compared. This photograph will be compared with the photograph in the bank server and the NCC server </w:t>
-      </w:r>
-      <w:r>
-        <w:rPr>
-          <w:rFonts w:ascii="Arial" w:eastAsia="Arial" w:hAnsi="Arial" w:cs="Arial"/>
-          <w:sz w:val="17"/>
-          <w:szCs w:val="17"/>
-        </w:rPr>
-        <w:t>for verification, if it passes the verification, access will be granted, otherwise it will denied. In the event of unauthorized access, a security alert message will be sent to the bank.</w:t>
+        <w:t>The proposed system is expected to provide higher level of authentication (multifactor authentication) which will bring unauthorized access to the barest minimum. Before access will be granted, the user will have to take a facial photograph to have access to his/her account, the geometry of the face, distance of the eyes and the nose is compared. This photograph will be compared with the photograph in the bank server and the NCC server for verification, if it passes the verification, access will be granted, otherwise it will denied. In the event of unauthorized access, a security alert message will be sent to the bank.</w:t>
       </w:r>
     </w:p>
     <w:p>
@@ -1019,39 +897,7 @@
           <w:sz w:val="17"/>
           <w:szCs w:val="17"/>
         </w:rPr>
-        <w:t xml:space="preserve">Use of payment </w:t>
-      </w:r>
-      <w:r>
-        <w:rPr>
-          <w:rFonts w:ascii="Arial" w:eastAsia="Arial" w:hAnsi="Arial" w:cs="Arial"/>
-          <w:sz w:val="17"/>
-          <w:szCs w:val="17"/>
-        </w:rPr>
-        <w:t>cards in various places such as shopping, restaurants, lodges and online payment for booking hotels, movie tickets, flight and train tickets etc are increasing day by day. Therefore, the problem is that a person has to carry payment cards along with him an</w:t>
-      </w:r>
-      <w:r>
-        <w:rPr>
-          <w:rFonts w:ascii="Arial" w:eastAsia="Arial" w:hAnsi="Arial" w:cs="Arial"/>
-          <w:sz w:val="17"/>
-          <w:szCs w:val="17"/>
-        </w:rPr>
-        <w:t>d keep the cards secure to use it all the time. This also lacked security. In the present work the biometric face recognition payments is used in all kinds of payments. Thus, it avoids the need to memorize different passwords. Face recognition payment syst</w:t>
-      </w:r>
-      <w:r>
-        <w:rPr>
-          <w:rFonts w:ascii="Arial" w:eastAsia="Arial" w:hAnsi="Arial" w:cs="Arial"/>
-          <w:sz w:val="17"/>
-          <w:szCs w:val="17"/>
-        </w:rPr>
-        <w:t>em is safe, secure and even easy to use. It is reliable and more efficient compared to other payment technologies. A general design of online payment system using face recognition is proposed. The methods adopted for face recognition are by finding the Eig</w:t>
-      </w:r>
-      <w:r>
-        <w:rPr>
-          <w:rFonts w:ascii="Arial" w:eastAsia="Arial" w:hAnsi="Arial" w:cs="Arial"/>
-          <w:sz w:val="17"/>
-          <w:szCs w:val="17"/>
-        </w:rPr>
-        <w:t>en faces and Euclidean distance.</w:t>
+        <w:t>Use of payment cards in various places such as shopping, restaurants, lodges and online payment for booking hotels, movie tickets, flight and train tickets etc are increasing day by day. Therefore, the problem is that a person has to carry payment cards along with him and keep the cards secure to use it all the time. This also lacked security. In the present work the biometric face recognition payments is used in all kinds of payments. Thus, it avoids the need to memorize different passwords. Face recognition payment system is safe, secure and even easy to use. It is reliable and more efficient compared to other payment technologies. A general design of online payment system using face recognition is proposed. The methods adopted for face recognition are by finding the Eigen faces and Euclidean distance.</w:t>
       </w:r>
     </w:p>
     <w:p>
@@ -1111,6 +957,7 @@
         <w:ind w:firstLine="199"/>
         <w:jc w:val="both"/>
         <w:rPr>
+          <w:rFonts w:ascii="Arial" w:hAnsi="Arial" w:cs="Arial"/>
           <w:sz w:val="20"/>
           <w:szCs w:val="20"/>
         </w:rPr>
@@ -1130,30 +977,32 @@
           <w:sz w:val="17"/>
           <w:szCs w:val="17"/>
         </w:rPr>
-        <w:t>The proposed system involves automated cashless payment system using facial recognition. This system will work as an API between the payment system and any other application in which face of the user can be us</w:t>
-      </w:r>
-      <w:r>
-        <w:rPr>
-          <w:rFonts w:ascii="Arial" w:eastAsia="Arial" w:hAnsi="Arial" w:cs="Arial"/>
-          <w:sz w:val="17"/>
-          <w:szCs w:val="17"/>
-        </w:rPr>
-        <w:t>ed for authentication. Using this system, the user can directly pay fares for the cab rides or hotel stay etc. The initial step of the system is the registration process. During the time of registration, the system will collect the facial information of th</w:t>
-      </w:r>
-      <w:r>
-        <w:rPr>
-          <w:rFonts w:ascii="Arial" w:eastAsia="Arial" w:hAnsi="Arial" w:cs="Arial"/>
-          <w:sz w:val="17"/>
-          <w:szCs w:val="17"/>
-        </w:rPr>
-        <w:t>e user by asking user to upload an video of user’s face. The system will then extract the frames from that video which will be used stored</w:t>
+        <w:t>The proposed system involves automated cashless payment system using facial recognition. This system will work as an API between the payment system and any other application in which face of the user can be used for authentication. Using this system, the user can directly pay fares for the cab rides or hotel stay etc. The initial step of the system is the registration process. During the time of registration, the system will collect the facial information of the user by asking user to upload an video of user’s face. The system will then extract the frames from that video which will be used stored</w:t>
       </w:r>
       <w:r>
         <w:rPr>
           <w:sz w:val="20"/>
           <w:szCs w:val="20"/>
         </w:rPr>
-        <w:t xml:space="preserve"> in the database for further use. Every user has specific user directory in which all collected frames will be saved.</w:t>
+        <w:t xml:space="preserve"> </w:t>
+      </w:r>
+      <w:r>
+        <w:rPr>
+          <w:rFonts w:ascii="Arial" w:hAnsi="Arial" w:cs="Arial"/>
+          <w:sz w:val="17"/>
+          <w:szCs w:val="17"/>
+        </w:rPr>
+        <w:t>in the database for further use. Every user has specific user directory in which all collected frames</w:t>
+      </w:r>
+      <w:bookmarkStart w:id="0" w:name="_GoBack"/>
+      <w:bookmarkEnd w:id="0"/>
+      <w:r>
+        <w:rPr>
+          <w:rFonts w:ascii="Arial" w:hAnsi="Arial" w:cs="Arial"/>
+          <w:sz w:val="17"/>
+          <w:szCs w:val="17"/>
+        </w:rPr>
+        <w:t xml:space="preserve"> will be saved.</w:t>
       </w:r>
     </w:p>
     <w:p>
@@ -1179,71 +1028,7 @@
           <w:szCs w:val="17"/>
         </w:rPr>
         <w:lastRenderedPageBreak/>
-        <w:t>This dataset of images will be used to train our</w:t>
-      </w:r>
-      <w:r>
-        <w:rPr>
-          <w:rFonts w:ascii="Arial" w:hAnsi="Arial" w:cs="Arial"/>
-          <w:sz w:val="17"/>
-          <w:szCs w:val="17"/>
-        </w:rPr>
-        <w:t xml:space="preserve"> </w:t>
-      </w:r>
-      <w:r>
-        <w:rPr>
-          <w:rFonts w:ascii="Arial" w:hAnsi="Arial" w:cs="Arial"/>
-          <w:sz w:val="17"/>
-          <w:szCs w:val="17"/>
-        </w:rPr>
-        <w:t>facial recognition model powered by OPENCV, Local Binary</w:t>
-      </w:r>
-      <w:r>
-        <w:rPr>
-          <w:rFonts w:ascii="Arial" w:hAnsi="Arial" w:cs="Arial"/>
-          <w:sz w:val="17"/>
-          <w:szCs w:val="17"/>
-        </w:rPr>
-        <w:t xml:space="preserve"> </w:t>
-      </w:r>
-      <w:r>
-        <w:rPr>
-          <w:rFonts w:ascii="Arial" w:hAnsi="Arial" w:cs="Arial"/>
-          <w:sz w:val="17"/>
-          <w:szCs w:val="17"/>
-        </w:rPr>
-        <w:t>Patterns Histograms Face Recognizer (LBPH) algorithm. After</w:t>
-      </w:r>
-      <w:r>
-        <w:rPr>
-          <w:rFonts w:ascii="Arial" w:hAnsi="Arial" w:cs="Arial"/>
-          <w:sz w:val="17"/>
-          <w:szCs w:val="17"/>
-        </w:rPr>
-        <w:t xml:space="preserve"> </w:t>
-      </w:r>
-      <w:r>
-        <w:rPr>
-          <w:rFonts w:ascii="Arial" w:hAnsi="Arial" w:cs="Arial"/>
-          <w:sz w:val="17"/>
-          <w:szCs w:val="17"/>
-        </w:rPr>
-        <w:t>the complete registration process, the user can login into the</w:t>
-      </w:r>
-      <w:r>
-        <w:rPr>
-          <w:rFonts w:ascii="Arial" w:hAnsi="Arial" w:cs="Arial"/>
-          <w:sz w:val="17"/>
-          <w:szCs w:val="17"/>
-        </w:rPr>
-        <w:t xml:space="preserve"> </w:t>
-      </w:r>
-      <w:r>
-        <w:rPr>
-          <w:rFonts w:ascii="Arial" w:hAnsi="Arial" w:cs="Arial"/>
-          <w:sz w:val="17"/>
-          <w:szCs w:val="17"/>
-        </w:rPr>
-        <w:t xml:space="preserve">system by using facial recognition, and selects the </w:t>
+        <w:t xml:space="preserve">This dataset of images will be used to train our facial recognition model powered by OPENCV, Local Binary Patterns Histograms Face Recognizer (LBPH) algorithm. After the complete registration process, the user can login into the system by using facial recognition, and selects the </w:t>
       </w:r>
       <w:proofErr w:type="spellStart"/>
       <w:r>
@@ -1261,55 +1046,7 @@
           <w:sz w:val="17"/>
           <w:szCs w:val="17"/>
         </w:rPr>
-        <w:t xml:space="preserve"> system will then allocate a nearby cab to the user, and</w:t>
-      </w:r>
-      <w:r>
-        <w:rPr>
-          <w:rFonts w:ascii="Arial" w:hAnsi="Arial" w:cs="Arial"/>
-          <w:sz w:val="17"/>
-          <w:szCs w:val="17"/>
-        </w:rPr>
-        <w:t xml:space="preserve"> </w:t>
-      </w:r>
-      <w:r>
-        <w:rPr>
-          <w:rFonts w:ascii="Arial" w:hAnsi="Arial" w:cs="Arial"/>
-          <w:sz w:val="17"/>
-          <w:szCs w:val="17"/>
-        </w:rPr>
-        <w:t>ensure the pickup for that user. Based on the pickup point and</w:t>
-      </w:r>
-      <w:r>
-        <w:rPr>
-          <w:rFonts w:ascii="Arial" w:hAnsi="Arial" w:cs="Arial"/>
-          <w:sz w:val="17"/>
-          <w:szCs w:val="17"/>
-        </w:rPr>
-        <w:t xml:space="preserve"> </w:t>
-      </w:r>
-      <w:r>
-        <w:rPr>
-          <w:rFonts w:ascii="Arial" w:hAnsi="Arial" w:cs="Arial"/>
-          <w:sz w:val="17"/>
-          <w:szCs w:val="17"/>
-        </w:rPr>
-        <w:t>the destination, an invoice will be generated and the amount</w:t>
-      </w:r>
-      <w:r>
-        <w:rPr>
-          <w:rFonts w:ascii="Arial" w:hAnsi="Arial" w:cs="Arial"/>
-          <w:sz w:val="17"/>
-          <w:szCs w:val="17"/>
-        </w:rPr>
-        <w:t xml:space="preserve"> </w:t>
-      </w:r>
-      <w:r>
-        <w:rPr>
-          <w:rFonts w:ascii="Arial" w:hAnsi="Arial" w:cs="Arial"/>
-          <w:sz w:val="17"/>
-          <w:szCs w:val="17"/>
-        </w:rPr>
-        <w:t xml:space="preserve">will be shown to the user. After the completion of the </w:t>
+        <w:t xml:space="preserve"> system will then allocate a nearby cab to the user, and ensure the pickup for that user. Based on the pickup point and the destination, an invoice will be generated and the amount will be shown to the user. After the completion of the </w:t>
       </w:r>
       <w:proofErr w:type="spellStart"/>
       <w:r>
@@ -1355,23 +1092,7 @@
           <w:sz w:val="17"/>
           <w:szCs w:val="17"/>
         </w:rPr>
-        <w:t xml:space="preserve"> be prompted to enter his special pin to complete the</w:t>
-      </w:r>
-      <w:r>
-        <w:rPr>
-          <w:rFonts w:ascii="Arial" w:hAnsi="Arial" w:cs="Arial"/>
-          <w:sz w:val="17"/>
-          <w:szCs w:val="17"/>
-        </w:rPr>
-        <w:t xml:space="preserve"> </w:t>
-      </w:r>
-      <w:r>
-        <w:rPr>
-          <w:rFonts w:ascii="Arial" w:hAnsi="Arial" w:cs="Arial"/>
-          <w:sz w:val="17"/>
-          <w:szCs w:val="17"/>
-        </w:rPr>
-        <w:t>transaction. [5]</w:t>
+        <w:t xml:space="preserve"> be prompted to enter his special pin to complete the transaction. [5]</w:t>
       </w:r>
     </w:p>
     <w:p>
@@ -4107,7 +3828,7 @@
 </file>
 
 <file path=customXml/itemProps1.xml><?xml version="1.0" encoding="utf-8"?>
-<ds:datastoreItem xmlns:ds="http://schemas.openxmlformats.org/officeDocument/2006/customXml" ds:itemID="{6445049C-90E9-444E-8D86-6CF5BD155245}">
+<ds:datastoreItem xmlns:ds="http://schemas.openxmlformats.org/officeDocument/2006/customXml" ds:itemID="{1C32E9C5-4426-4CF2-B32A-A0C1BD8E9764}">
   <ds:schemaRefs>
     <ds:schemaRef ds:uri="http://schemas.openxmlformats.org/officeDocument/2006/bibliography"/>
   </ds:schemaRefs>

</xml_diff>